<commit_message>
child components update parents state
</commit_message>
<xml_diff>
--- a/ReactJS.docx
+++ b/ReactJS.docx
@@ -203,7 +203,15 @@
         <w:pStyle w:val="Heading4"/>
       </w:pPr>
       <w:r>
-        <w:t>Example: &lt;h1&gt;Hello World&lt;/h1&gt;   looks like HTML, but in a .js file</w:t>
+        <w:t>Example: &lt;h1&gt;Hello World&lt;/h1&gt;   looks like HTML, but in a .</w:t>
+      </w:r>
+      <w:proofErr w:type="spellStart"/>
+      <w:r>
+        <w:t>js</w:t>
+      </w:r>
+      <w:proofErr w:type="spellEnd"/>
+      <w:r>
+        <w:t xml:space="preserve"> file</w:t>
       </w:r>
     </w:p>
     <w:p>
@@ -245,16 +253,74 @@
       <w:pPr>
         <w:pStyle w:val="Heading6"/>
       </w:pPr>
-      <w:r>
-        <w:t>const navBar = &lt;nav&gt;thing goes here&lt;/nav&gt;;</w:t>
+      <w:proofErr w:type="spellStart"/>
+      <w:r>
+        <w:t>const</w:t>
+      </w:r>
+      <w:proofErr w:type="spellEnd"/>
+      <w:r>
+        <w:t xml:space="preserve"> </w:t>
+      </w:r>
+      <w:proofErr w:type="spellStart"/>
+      <w:r>
+        <w:t>navBar</w:t>
+      </w:r>
+      <w:proofErr w:type="spellEnd"/>
+      <w:r>
+        <w:t xml:space="preserve"> = &lt;</w:t>
+      </w:r>
+      <w:proofErr w:type="spellStart"/>
+      <w:r>
+        <w:t>nav</w:t>
+      </w:r>
+      <w:proofErr w:type="spellEnd"/>
+      <w:r>
+        <w:t>&gt;thing goes here&lt;/</w:t>
+      </w:r>
+      <w:proofErr w:type="spellStart"/>
+      <w:r>
+        <w:t>nav</w:t>
+      </w:r>
+      <w:proofErr w:type="spellEnd"/>
+      <w:r>
+        <w:t>&gt;;</w:t>
       </w:r>
     </w:p>
     <w:p>
       <w:pPr>
         <w:pStyle w:val="Heading6"/>
       </w:pPr>
-      <w:r>
-        <w:t>const myTeam = { center: &lt;li&gt;Tim&lt;/li&gt;, pointGuard: &lt;li&gt;Jim&lt;/li&gt;, … };</w:t>
+      <w:proofErr w:type="spellStart"/>
+      <w:r>
+        <w:t>const</w:t>
+      </w:r>
+      <w:proofErr w:type="spellEnd"/>
+      <w:r>
+        <w:t xml:space="preserve"> </w:t>
+      </w:r>
+      <w:proofErr w:type="spellStart"/>
+      <w:r>
+        <w:t>myTeam</w:t>
+      </w:r>
+      <w:proofErr w:type="spellEnd"/>
+      <w:r>
+        <w:t xml:space="preserve"> = </w:t>
+      </w:r>
+      <w:proofErr w:type="gramStart"/>
+      <w:r>
+        <w:t>{ center</w:t>
+      </w:r>
+      <w:proofErr w:type="gramEnd"/>
+      <w:r>
+        <w:t xml:space="preserve">: &lt;li&gt;Tim&lt;/li&gt;, </w:t>
+      </w:r>
+      <w:proofErr w:type="spellStart"/>
+      <w:r>
+        <w:t>pointGuard</w:t>
+      </w:r>
+      <w:proofErr w:type="spellEnd"/>
+      <w:r>
+        <w:t>: &lt;li&gt;Jim&lt;/li&gt;, … };</w:t>
       </w:r>
     </w:p>
     <w:p>
@@ -285,8 +351,45 @@
       <w:pPr>
         <w:pStyle w:val="Heading5"/>
       </w:pPr>
-      <w:r>
-        <w:t>const navBar = &lt;nav id=”nav-bar”&gt;thing goes here&lt;/nav&gt;;</w:t>
+      <w:proofErr w:type="spellStart"/>
+      <w:r>
+        <w:t>const</w:t>
+      </w:r>
+      <w:proofErr w:type="spellEnd"/>
+      <w:r>
+        <w:t xml:space="preserve"> </w:t>
+      </w:r>
+      <w:proofErr w:type="spellStart"/>
+      <w:r>
+        <w:t>navBar</w:t>
+      </w:r>
+      <w:proofErr w:type="spellEnd"/>
+      <w:r>
+        <w:t xml:space="preserve"> = &lt;</w:t>
+      </w:r>
+      <w:proofErr w:type="spellStart"/>
+      <w:r>
+        <w:t>nav</w:t>
+      </w:r>
+      <w:proofErr w:type="spellEnd"/>
+      <w:r>
+        <w:t xml:space="preserve"> id=”</w:t>
+      </w:r>
+      <w:proofErr w:type="spellStart"/>
+      <w:r>
+        <w:t>nav</w:t>
+      </w:r>
+      <w:proofErr w:type="spellEnd"/>
+      <w:r>
+        <w:t>-bar”&gt;thing goes here&lt;/</w:t>
+      </w:r>
+      <w:proofErr w:type="spellStart"/>
+      <w:r>
+        <w:t>nav</w:t>
+      </w:r>
+      <w:proofErr w:type="spellEnd"/>
+      <w:r>
+        <w:t>&gt;;</w:t>
       </w:r>
     </w:p>
     <w:p>
@@ -328,9 +431,22 @@
       <w:pPr>
         <w:pStyle w:val="Heading5"/>
       </w:pPr>
+      <w:proofErr w:type="spellStart"/>
       <w:r>
         <w:lastRenderedPageBreak/>
-        <w:t>const nestedExample = (</w:t>
+        <w:t>const</w:t>
+      </w:r>
+      <w:proofErr w:type="spellEnd"/>
+      <w:r>
+        <w:t xml:space="preserve"> </w:t>
+      </w:r>
+      <w:proofErr w:type="spellStart"/>
+      <w:r>
+        <w:t>nestedExample</w:t>
+      </w:r>
+      <w:proofErr w:type="spellEnd"/>
+      <w:r>
+        <w:t xml:space="preserve"> = (</w:t>
       </w:r>
     </w:p>
     <w:p>
@@ -349,10 +465,23 @@
         <w:tab/>
       </w:r>
       <w:r>
-        <w:t xml:space="preserve"> &lt;a href=</w:t>
-      </w:r>
-      <w:r>
-        <w:t>“l</w:t>
+        <w:t xml:space="preserve"> &lt;a </w:t>
+      </w:r>
+      <w:proofErr w:type="spellStart"/>
+      <w:r>
+        <w:t>href</w:t>
+      </w:r>
+      <w:proofErr w:type="spellEnd"/>
+      <w:proofErr w:type="gramStart"/>
+      <w:r>
+        <w:t>=</w:t>
+      </w:r>
+      <w:r>
+        <w:t>“</w:t>
+      </w:r>
+      <w:proofErr w:type="gramEnd"/>
+      <w:r>
+        <w:t>l</w:t>
       </w:r>
       <w:r>
         <w:t>ink here”&gt;</w:t>
@@ -462,9 +591,11 @@
       <w:pPr>
         <w:pStyle w:val="Heading4"/>
       </w:pPr>
+      <w:proofErr w:type="spellStart"/>
       <w:r>
         <w:t>ReactDom</w:t>
       </w:r>
+      <w:proofErr w:type="spellEnd"/>
     </w:p>
     <w:p>
       <w:pPr>
@@ -486,8 +617,13 @@
       <w:pPr>
         <w:pStyle w:val="Heading4"/>
       </w:pPr>
-      <w:r>
-        <w:t>ReactDOM.render()</w:t>
+      <w:proofErr w:type="spellStart"/>
+      <w:r>
+        <w:t>ReactDOM.render</w:t>
+      </w:r>
+      <w:proofErr w:type="spellEnd"/>
+      <w:r>
+        <w:t>()</w:t>
       </w:r>
     </w:p>
     <w:p>
@@ -614,7 +750,17 @@
         <w:pStyle w:val="Heading6"/>
       </w:pPr>
       <w:r>
-        <w:t>Example: document.getElementById(‘app’)</w:t>
+        <w:t xml:space="preserve">Example: </w:t>
+      </w:r>
+      <w:proofErr w:type="spellStart"/>
+      <w:proofErr w:type="gramStart"/>
+      <w:r>
+        <w:t>document.getElementById</w:t>
+      </w:r>
+      <w:proofErr w:type="spellEnd"/>
+      <w:proofErr w:type="gramEnd"/>
+      <w:r>
+        <w:t>(‘app’)</w:t>
       </w:r>
     </w:p>
     <w:p>
@@ -649,8 +795,13 @@
         <w:pStyle w:val="Heading4"/>
       </w:pPr>
       <w:r>
-        <w:t>class vs className</w:t>
-      </w:r>
+        <w:t xml:space="preserve">class vs </w:t>
+      </w:r>
+      <w:proofErr w:type="spellStart"/>
+      <w:r>
+        <w:t>className</w:t>
+      </w:r>
+      <w:proofErr w:type="spellEnd"/>
     </w:p>
     <w:p>
       <w:pPr>
@@ -658,7 +809,15 @@
       </w:pPr>
       <w:r>
         <w:lastRenderedPageBreak/>
-        <w:t>class in HTML is className in JSX because class is a reserved word in JS which JSX get translated you can’t use class</w:t>
+        <w:t xml:space="preserve">class in HTML is </w:t>
+      </w:r>
+      <w:proofErr w:type="spellStart"/>
+      <w:r>
+        <w:t>className</w:t>
+      </w:r>
+      <w:proofErr w:type="spellEnd"/>
+      <w:r>
+        <w:t xml:space="preserve"> in JSX because class is a reserved word in JS which JSX get translated you can’t use class</w:t>
       </w:r>
     </w:p>
     <w:p>
@@ -666,7 +825,15 @@
         <w:pStyle w:val="Heading6"/>
       </w:pPr>
       <w:r>
-        <w:t>JSX className attribute automatically render as class attributes</w:t>
+        <w:t xml:space="preserve">JSX </w:t>
+      </w:r>
+      <w:proofErr w:type="spellStart"/>
+      <w:r>
+        <w:t>className</w:t>
+      </w:r>
+      <w:proofErr w:type="spellEnd"/>
+      <w:r>
+        <w:t xml:space="preserve"> attribute automatically render as class attributes</w:t>
       </w:r>
     </w:p>
     <w:p>
@@ -690,7 +857,31 @@
         <w:pStyle w:val="Heading6"/>
       </w:pPr>
       <w:r>
-        <w:t>&lt;br /&gt; is JSX is ok but &lt;br&gt; is not (even tho both ok in HTML)</w:t>
+        <w:t>&lt;</w:t>
+      </w:r>
+      <w:proofErr w:type="spellStart"/>
+      <w:r>
+        <w:t>br</w:t>
+      </w:r>
+      <w:proofErr w:type="spellEnd"/>
+      <w:r>
+        <w:t xml:space="preserve"> /&gt; is JSX is ok but &lt;</w:t>
+      </w:r>
+      <w:proofErr w:type="spellStart"/>
+      <w:r>
+        <w:t>br</w:t>
+      </w:r>
+      <w:proofErr w:type="spellEnd"/>
+      <w:r>
+        <w:t xml:space="preserve">&gt; is not (even </w:t>
+      </w:r>
+      <w:proofErr w:type="spellStart"/>
+      <w:r>
+        <w:t>tho</w:t>
+      </w:r>
+      <w:proofErr w:type="spellEnd"/>
+      <w:r>
+        <w:t xml:space="preserve"> both ok in HTML)</w:t>
       </w:r>
     </w:p>
     <w:p>
@@ -706,15 +897,31 @@
         <w:pStyle w:val="Heading4"/>
       </w:pPr>
       <w:r>
-        <w:t>Wrap in { } for JSX code to be read as JavaScript</w:t>
-      </w:r>
-    </w:p>
-    <w:p>
-      <w:pPr>
-        <w:pStyle w:val="Heading5"/>
-      </w:pPr>
-      <w:r>
-        <w:t>Example: &lt;h1&gt;{2 + 3}&lt;/h1&gt; will show 5 but without the { } it will literally show 2 + 3</w:t>
+        <w:t xml:space="preserve">Wrap in </w:t>
+      </w:r>
+      <w:proofErr w:type="gramStart"/>
+      <w:r>
+        <w:t>{ }</w:t>
+      </w:r>
+      <w:proofErr w:type="gramEnd"/>
+      <w:r>
+        <w:t xml:space="preserve"> for JSX code to be read as JavaScript</w:t>
+      </w:r>
+    </w:p>
+    <w:p>
+      <w:pPr>
+        <w:pStyle w:val="Heading5"/>
+      </w:pPr>
+      <w:r>
+        <w:t>Example: &lt;h1</w:t>
+      </w:r>
+      <w:proofErr w:type="gramStart"/>
+      <w:r>
+        <w:t>&gt;{</w:t>
+      </w:r>
+      <w:proofErr w:type="gramEnd"/>
+      <w:r>
+        <w:t>2 + 3}&lt;/h1&gt; will show 5 but without the { } it will literally show 2 + 3</w:t>
       </w:r>
     </w:p>
     <w:p>
@@ -777,7 +984,15 @@
         <w:pStyle w:val="Heading5"/>
       </w:pPr>
       <w:r>
-        <w:t>Written in camelCase for</w:t>
+        <w:t xml:space="preserve">Written in </w:t>
+      </w:r>
+      <w:proofErr w:type="spellStart"/>
+      <w:r>
+        <w:t>camelCase</w:t>
+      </w:r>
+      <w:proofErr w:type="spellEnd"/>
+      <w:r>
+        <w:t xml:space="preserve"> for</w:t>
       </w:r>
       <w:r>
         <w:t xml:space="preserve"> JSX not all lowercase like HTML</w:t>
@@ -788,7 +1003,15 @@
         <w:pStyle w:val="Heading4"/>
       </w:pPr>
       <w:r>
-        <w:t>Conditionals: If statements that don’t work (can’t use an ‘ if ’ in JSX)</w:t>
+        <w:t xml:space="preserve">Conditionals: If statements that don’t work (can’t use an </w:t>
+      </w:r>
+      <w:proofErr w:type="gramStart"/>
+      <w:r>
+        <w:t>‘ if</w:t>
+      </w:r>
+      <w:proofErr w:type="gramEnd"/>
+      <w:r>
+        <w:t xml:space="preserve"> ’ in JSX)</w:t>
       </w:r>
     </w:p>
     <w:p>
@@ -839,7 +1062,15 @@
         </w:r>
       </w:hyperlink>
       <w:r>
-        <w:t>: x ? y : z  (if x truth return y, if x false return z)</w:t>
+        <w:t xml:space="preserve">: </w:t>
+      </w:r>
+      <w:proofErr w:type="gramStart"/>
+      <w:r>
+        <w:t>x ?</w:t>
+      </w:r>
+      <w:proofErr w:type="gramEnd"/>
+      <w:r>
+        <w:t xml:space="preserve"> y : z  (if x truth return y, if x false return z)</w:t>
       </w:r>
     </w:p>
     <w:p>
@@ -868,8 +1099,13 @@
       <w:pPr>
         <w:pStyle w:val="Heading5"/>
       </w:pPr>
-      <w:r>
-        <w:t>.map()</w:t>
+      <w:proofErr w:type="gramStart"/>
+      <w:r>
+        <w:t>.map</w:t>
+      </w:r>
+      <w:proofErr w:type="gramEnd"/>
+      <w:r>
+        <w:t>()</w:t>
       </w:r>
     </w:p>
     <w:p>
@@ -887,8 +1123,13 @@
       <w:pPr>
         <w:pStyle w:val="Heading7"/>
       </w:pPr>
-      <w:r>
-        <w:t>const arrays = [‘thing1’, ‘thing2’, ‘thing3’]</w:t>
+      <w:proofErr w:type="spellStart"/>
+      <w:r>
+        <w:t>const</w:t>
+      </w:r>
+      <w:proofErr w:type="spellEnd"/>
+      <w:r>
+        <w:t xml:space="preserve"> arrays = [‘thing1’, ‘thing2’, ‘thing3’]</w:t>
       </w:r>
       <w:r>
         <w:t>;</w:t>
@@ -907,7 +1148,41 @@
         <w:t xml:space="preserve">      </w:t>
       </w:r>
       <w:r>
-        <w:t xml:space="preserve"> const listArray = arrays.map( arrayItem =&gt; </w:t>
+        <w:t xml:space="preserve"> </w:t>
+      </w:r>
+      <w:proofErr w:type="spellStart"/>
+      <w:r>
+        <w:t>const</w:t>
+      </w:r>
+      <w:proofErr w:type="spellEnd"/>
+      <w:r>
+        <w:t xml:space="preserve"> </w:t>
+      </w:r>
+      <w:proofErr w:type="spellStart"/>
+      <w:r>
+        <w:t>listArray</w:t>
+      </w:r>
+      <w:proofErr w:type="spellEnd"/>
+      <w:r>
+        <w:t xml:space="preserve"> = </w:t>
+      </w:r>
+      <w:proofErr w:type="spellStart"/>
+      <w:proofErr w:type="gramStart"/>
+      <w:r>
+        <w:t>arrays.map</w:t>
+      </w:r>
+      <w:proofErr w:type="spellEnd"/>
+      <w:r>
+        <w:t xml:space="preserve">( </w:t>
+      </w:r>
+      <w:proofErr w:type="spellStart"/>
+      <w:r>
+        <w:t>arrayItem</w:t>
+      </w:r>
+      <w:proofErr w:type="spellEnd"/>
+      <w:proofErr w:type="gramEnd"/>
+      <w:r>
+        <w:t xml:space="preserve"> =&gt; </w:t>
       </w:r>
     </w:p>
     <w:p>
@@ -923,7 +1198,15 @@
         <w:t xml:space="preserve">        </w:t>
       </w:r>
       <w:r>
-        <w:t>&lt;li&gt;{arrayItem} &lt;/li&gt;);</w:t>
+        <w:t>&lt;li&gt;{</w:t>
+      </w:r>
+      <w:proofErr w:type="spellStart"/>
+      <w:r>
+        <w:t>arrayItem</w:t>
+      </w:r>
+      <w:proofErr w:type="spellEnd"/>
+      <w:r>
+        <w:t>} &lt;/li&gt;);</w:t>
       </w:r>
     </w:p>
     <w:p>
@@ -935,8 +1218,53 @@
         </w:numPr>
         <w:ind w:left="2520"/>
       </w:pPr>
-      <w:r>
-        <w:t>ReactDom.render(&lt;ul&gt;{listArray}&lt;/ul&gt;, document.get … );</w:t>
+      <w:proofErr w:type="spellStart"/>
+      <w:r>
+        <w:t>ReactDom.render</w:t>
+      </w:r>
+      <w:proofErr w:type="spellEnd"/>
+      <w:r>
+        <w:t>(&lt;</w:t>
+      </w:r>
+      <w:proofErr w:type="spellStart"/>
+      <w:r>
+        <w:t>ul</w:t>
+      </w:r>
+      <w:proofErr w:type="spellEnd"/>
+      <w:r>
+        <w:t>&gt;{</w:t>
+      </w:r>
+      <w:proofErr w:type="spellStart"/>
+      <w:r>
+        <w:t>listArray</w:t>
+      </w:r>
+      <w:proofErr w:type="spellEnd"/>
+      <w:r>
+        <w:t>}&lt;/</w:t>
+      </w:r>
+      <w:proofErr w:type="spellStart"/>
+      <w:r>
+        <w:t>ul</w:t>
+      </w:r>
+      <w:proofErr w:type="spellEnd"/>
+      <w:r>
+        <w:t xml:space="preserve">&gt;, </w:t>
+      </w:r>
+      <w:proofErr w:type="spellStart"/>
+      <w:r>
+        <w:t>document.get</w:t>
+      </w:r>
+      <w:proofErr w:type="spellEnd"/>
+      <w:r>
+        <w:t xml:space="preserve"> </w:t>
+      </w:r>
+      <w:proofErr w:type="gramStart"/>
+      <w:r>
+        <w:t>… )</w:t>
+      </w:r>
+      <w:proofErr w:type="gramEnd"/>
+      <w:r>
+        <w:t>;</w:t>
       </w:r>
     </w:p>
     <w:p>
@@ -1027,12 +1355,14 @@
         <w:pStyle w:val="Heading3"/>
       </w:pPr>
       <w:hyperlink r:id="rId14" w:anchor="react.createelement" w:history="1">
+        <w:proofErr w:type="spellStart"/>
         <w:r>
           <w:rPr>
             <w:rStyle w:val="Hyperlink"/>
           </w:rPr>
           <w:t>React.createElement</w:t>
         </w:r>
+        <w:proofErr w:type="spellEnd"/>
       </w:hyperlink>
     </w:p>
     <w:p>
@@ -1055,8 +1385,13 @@
       <w:pPr>
         <w:pStyle w:val="Heading6"/>
       </w:pPr>
-      <w:r>
-        <w:t>const title = &lt;h1&gt;Hello World&lt;/h1&gt;</w:t>
+      <w:proofErr w:type="spellStart"/>
+      <w:r>
+        <w:t>const</w:t>
+      </w:r>
+      <w:proofErr w:type="spellEnd"/>
+      <w:r>
+        <w:t xml:space="preserve"> title = &lt;h1&gt;Hello World&lt;/h1&gt;</w:t>
       </w:r>
     </w:p>
     <w:p>
@@ -1071,8 +1406,21 @@
       <w:pPr>
         <w:pStyle w:val="Heading6"/>
       </w:pPr>
-      <w:r>
-        <w:t>Const title = React.createElement(</w:t>
+      <w:proofErr w:type="spellStart"/>
+      <w:r>
+        <w:t>Const</w:t>
+      </w:r>
+      <w:proofErr w:type="spellEnd"/>
+      <w:r>
+        <w:t xml:space="preserve"> title = </w:t>
+      </w:r>
+      <w:proofErr w:type="spellStart"/>
+      <w:r>
+        <w:t>React.createElement</w:t>
+      </w:r>
+      <w:proofErr w:type="spellEnd"/>
+      <w:r>
+        <w:t>(</w:t>
       </w:r>
     </w:p>
     <w:p>
@@ -1386,7 +1734,29 @@
           <w:bdr w:val="none" w:sz="0" w:space="0" w:color="auto" w:frame="1"/>
           <w:shd w:val="clear" w:color="auto" w:fill="FFFFFF"/>
         </w:rPr>
-        <w:t>// { imported object properties here... }</w:t>
+        <w:t xml:space="preserve">// </w:t>
+      </w:r>
+      <w:proofErr w:type="gramStart"/>
+      <w:r>
+        <w:rPr>
+          <w:rStyle w:val="m5168182989902967634cm-comment"/>
+          <w:rFonts w:cs="Calibri"/>
+          <w:color w:val="747474" w:themeColor="background2" w:themeShade="80"/>
+          <w:bdr w:val="none" w:sz="0" w:space="0" w:color="auto" w:frame="1"/>
+          <w:shd w:val="clear" w:color="auto" w:fill="FFFFFF"/>
+        </w:rPr>
+        <w:t>{ imported</w:t>
+      </w:r>
+      <w:proofErr w:type="gramEnd"/>
+      <w:r>
+        <w:rPr>
+          <w:rStyle w:val="m5168182989902967634cm-comment"/>
+          <w:rFonts w:cs="Calibri"/>
+          <w:color w:val="747474" w:themeColor="background2" w:themeShade="80"/>
+          <w:bdr w:val="none" w:sz="0" w:space="0" w:color="auto" w:frame="1"/>
+          <w:shd w:val="clear" w:color="auto" w:fill="FFFFFF"/>
+        </w:rPr>
+        <w:t xml:space="preserve"> object properties here... }</w:t>
       </w:r>
     </w:p>
     <w:p>
@@ -1454,6 +1824,7 @@
         </w:rPr>
         <w:t xml:space="preserve"> </w:t>
       </w:r>
+      <w:proofErr w:type="spellStart"/>
       <w:r>
         <w:rPr>
           <w:rStyle w:val="m5168182989902967634cm-def"/>
@@ -1467,6 +1838,7 @@
         </w:rPr>
         <w:t>ReactDOM</w:t>
       </w:r>
+      <w:proofErr w:type="spellEnd"/>
       <w:r>
         <w:rPr>
           <w:rStyle w:val="Emphasis"/>
@@ -1513,7 +1885,35 @@
           <w:bdr w:val="none" w:sz="0" w:space="0" w:color="auto" w:frame="1"/>
           <w:shd w:val="clear" w:color="auto" w:fill="FFFFFF"/>
         </w:rPr>
-        <w:t>'react-dom'</w:t>
+        <w:t>'react-</w:t>
+      </w:r>
+      <w:proofErr w:type="spellStart"/>
+      <w:r>
+        <w:rPr>
+          <w:rStyle w:val="m5168182989902967634cm-string"/>
+          <w:rFonts w:cs="Calibri"/>
+          <w:i/>
+          <w:iCs/>
+          <w:color w:val="auto"/>
+          <w:szCs w:val="22"/>
+          <w:bdr w:val="none" w:sz="0" w:space="0" w:color="auto" w:frame="1"/>
+          <w:shd w:val="clear" w:color="auto" w:fill="FFFFFF"/>
+        </w:rPr>
+        <w:t>dom</w:t>
+      </w:r>
+      <w:proofErr w:type="spellEnd"/>
+      <w:r>
+        <w:rPr>
+          <w:rStyle w:val="m5168182989902967634cm-string"/>
+          <w:rFonts w:cs="Calibri"/>
+          <w:i/>
+          <w:iCs/>
+          <w:color w:val="auto"/>
+          <w:szCs w:val="22"/>
+          <w:bdr w:val="none" w:sz="0" w:space="0" w:color="auto" w:frame="1"/>
+          <w:shd w:val="clear" w:color="auto" w:fill="FFFFFF"/>
+        </w:rPr>
+        <w:t>'</w:t>
       </w:r>
       <w:r>
         <w:rPr>
@@ -1555,7 +1955,31 @@
           <w:bdr w:val="none" w:sz="0" w:space="0" w:color="auto" w:frame="1"/>
           <w:shd w:val="clear" w:color="auto" w:fill="FFFFFF"/>
         </w:rPr>
-        <w:t xml:space="preserve"> ‘react-dom’ </w:t>
+        <w:t xml:space="preserve"> ‘react-</w:t>
+      </w:r>
+      <w:proofErr w:type="spellStart"/>
+      <w:r>
+        <w:rPr>
+          <w:rStyle w:val="Emphasis"/>
+          <w:rFonts w:cs="Calibri"/>
+          <w:i/>
+          <w:color w:val="747474" w:themeColor="background2" w:themeShade="80"/>
+          <w:bdr w:val="none" w:sz="0" w:space="0" w:color="auto" w:frame="1"/>
+          <w:shd w:val="clear" w:color="auto" w:fill="FFFFFF"/>
+        </w:rPr>
+        <w:t>dom</w:t>
+      </w:r>
+      <w:proofErr w:type="spellEnd"/>
+      <w:r>
+        <w:rPr>
+          <w:rStyle w:val="Emphasis"/>
+          <w:rFonts w:cs="Calibri"/>
+          <w:i/>
+          <w:color w:val="747474" w:themeColor="background2" w:themeShade="80"/>
+          <w:bdr w:val="none" w:sz="0" w:space="0" w:color="auto" w:frame="1"/>
+          <w:shd w:val="clear" w:color="auto" w:fill="FFFFFF"/>
+        </w:rPr>
+        <w:t xml:space="preserve">’ </w:t>
       </w:r>
       <w:r>
         <w:rPr>
@@ -1719,7 +2143,23 @@
           <w:shd w:val="clear" w:color="auto" w:fill="FFFFFF"/>
         </w:rPr>
         <w:lastRenderedPageBreak/>
-        <w:t>To make a component class you use a base class from React library (React.Component)</w:t>
+        <w:t>To make a component class you use a base class from React library (</w:t>
+      </w:r>
+      <w:proofErr w:type="spellStart"/>
+      <w:r>
+        <w:rPr>
+          <w:bdr w:val="none" w:sz="0" w:space="0" w:color="auto" w:frame="1"/>
+          <w:shd w:val="clear" w:color="auto" w:fill="FFFFFF"/>
+        </w:rPr>
+        <w:t>React.Component</w:t>
+      </w:r>
+      <w:proofErr w:type="spellEnd"/>
+      <w:r>
+        <w:rPr>
+          <w:bdr w:val="none" w:sz="0" w:space="0" w:color="auto" w:frame="1"/>
+          <w:shd w:val="clear" w:color="auto" w:fill="FFFFFF"/>
+        </w:rPr>
+        <w:t>)</w:t>
       </w:r>
     </w:p>
     <w:p>
@@ -2047,16 +2487,37 @@
       <w:pPr>
         <w:pStyle w:val="Heading2"/>
       </w:pPr>
-      <w:r>
-        <w:t>Render( ) must have a return, but can also contain more</w:t>
-      </w:r>
-    </w:p>
-    <w:p>
-      <w:pPr>
-        <w:pStyle w:val="Heading4"/>
-      </w:pPr>
-      <w:r>
-        <w:t>Example: Math.floor(Math.random() * 10 + 1);</w:t>
+      <w:proofErr w:type="gramStart"/>
+      <w:r>
+        <w:t>Render( )</w:t>
+      </w:r>
+      <w:proofErr w:type="gramEnd"/>
+      <w:r>
+        <w:t xml:space="preserve"> must have a return, but can also contain more</w:t>
+      </w:r>
+    </w:p>
+    <w:p>
+      <w:pPr>
+        <w:pStyle w:val="Heading4"/>
+      </w:pPr>
+      <w:r>
+        <w:t xml:space="preserve">Example: </w:t>
+      </w:r>
+      <w:proofErr w:type="spellStart"/>
+      <w:r>
+        <w:t>Math.floor</w:t>
+      </w:r>
+      <w:proofErr w:type="spellEnd"/>
+      <w:r>
+        <w:t>(</w:t>
+      </w:r>
+      <w:proofErr w:type="spellStart"/>
+      <w:r>
+        <w:t>Math.random</w:t>
+      </w:r>
+      <w:proofErr w:type="spellEnd"/>
+      <w:r>
+        <w:t>() * 10 + 1);</w:t>
       </w:r>
     </w:p>
     <w:p>
@@ -2098,7 +2559,15 @@
         <w:pStyle w:val="Heading4"/>
       </w:pPr>
       <w:r>
-        <w:t>This refers to an object on which this’s enclosing method (often .render()) is called</w:t>
+        <w:t>This refers to an object on which this’s enclosing method (</w:t>
+      </w:r>
+      <w:proofErr w:type="gramStart"/>
+      <w:r>
+        <w:t>often .render</w:t>
+      </w:r>
+      <w:proofErr w:type="gramEnd"/>
+      <w:r>
+        <w:t>()) is called</w:t>
       </w:r>
     </w:p>
     <w:p>
@@ -2151,7 +2620,23 @@
         <w:ind w:left="1800"/>
       </w:pPr>
       <w:r>
-        <w:t xml:space="preserve">&lt;div onHover= {myFunc}&gt; &lt;/div&gt; </w:t>
+        <w:t xml:space="preserve">&lt;div </w:t>
+      </w:r>
+      <w:proofErr w:type="spellStart"/>
+      <w:r>
+        <w:t>onHover</w:t>
+      </w:r>
+      <w:proofErr w:type="spellEnd"/>
+      <w:r>
+        <w:t>= {</w:t>
+      </w:r>
+      <w:proofErr w:type="spellStart"/>
+      <w:r>
+        <w:t>myFunc</w:t>
+      </w:r>
+      <w:proofErr w:type="spellEnd"/>
+      <w:r>
+        <w:t xml:space="preserve">}&gt; &lt;/div&gt; </w:t>
       </w:r>
     </w:p>
     <w:p>
@@ -2209,7 +2694,15 @@
         <w:pStyle w:val="Heading2"/>
       </w:pPr>
       <w:r>
-        <w:t>By default every JavaScript file is invisible to other JavaScript files</w:t>
+        <w:t xml:space="preserve">By </w:t>
+      </w:r>
+      <w:proofErr w:type="gramStart"/>
+      <w:r>
+        <w:t>default</w:t>
+      </w:r>
+      <w:proofErr w:type="gramEnd"/>
+      <w:r>
+        <w:t xml:space="preserve"> every JavaScript file is invisible to other JavaScript files</w:t>
       </w:r>
     </w:p>
     <w:p>
@@ -2230,32 +2723,61 @@
       <w:pPr>
         <w:pStyle w:val="Heading5"/>
       </w:pPr>
-      <w:r>
-        <w:t>Also will need an export statement (exporting variable you hope to grab)</w:t>
-      </w:r>
-    </w:p>
-    <w:p>
-      <w:pPr>
-        <w:pStyle w:val="Heading5"/>
-      </w:pPr>
-      <w:r>
-        <w:t xml:space="preserve">Rarely will you see import without export and visa versa </w:t>
-      </w:r>
-    </w:p>
-    <w:p>
-      <w:pPr>
-        <w:pStyle w:val="Heading4"/>
-      </w:pPr>
-      <w:r>
-        <w:t>If string at end of import is a / or . then import treats the string as a file path</w:t>
-      </w:r>
-    </w:p>
-    <w:p>
-      <w:pPr>
-        <w:pStyle w:val="Heading5"/>
-      </w:pPr>
-      <w:r>
-        <w:t>.js is assumed so is not necessary at the end of file name</w:t>
+      <w:proofErr w:type="gramStart"/>
+      <w:r>
+        <w:t>Also</w:t>
+      </w:r>
+      <w:proofErr w:type="gramEnd"/>
+      <w:r>
+        <w:t xml:space="preserve"> will need an export statement (exporting variable you hope to grab)</w:t>
+      </w:r>
+    </w:p>
+    <w:p>
+      <w:pPr>
+        <w:pStyle w:val="Heading5"/>
+      </w:pPr>
+      <w:r>
+        <w:t xml:space="preserve">Rarely will you see import without export and </w:t>
+      </w:r>
+      <w:proofErr w:type="spellStart"/>
+      <w:r>
+        <w:t>visa</w:t>
+      </w:r>
+      <w:proofErr w:type="spellEnd"/>
+      <w:r>
+        <w:t xml:space="preserve"> versa </w:t>
+      </w:r>
+    </w:p>
+    <w:p>
+      <w:pPr>
+        <w:pStyle w:val="Heading4"/>
+      </w:pPr>
+      <w:r>
+        <w:t xml:space="preserve">If string at end of import is a / </w:t>
+      </w:r>
+      <w:proofErr w:type="gramStart"/>
+      <w:r>
+        <w:t>or .</w:t>
+      </w:r>
+      <w:proofErr w:type="gramEnd"/>
+      <w:r>
+        <w:t xml:space="preserve"> then import treats the string as a file path</w:t>
+      </w:r>
+    </w:p>
+    <w:p>
+      <w:pPr>
+        <w:pStyle w:val="Heading5"/>
+      </w:pPr>
+      <w:r>
+        <w:t>.</w:t>
+      </w:r>
+      <w:proofErr w:type="spellStart"/>
+      <w:r>
+        <w:t>js</w:t>
+      </w:r>
+      <w:proofErr w:type="spellEnd"/>
+      <w:r>
+        <w:t xml:space="preserve"> is assumed so is not necessary at the end of file name</w:t>
       </w:r>
     </w:p>
     <w:p>
@@ -2281,8 +2803,13 @@
       <w:pPr>
         <w:pStyle w:val="Heading5"/>
       </w:pPr>
-      <w:r>
-        <w:t xml:space="preserve">React’s import/export specific </w:t>
+      <w:proofErr w:type="spellStart"/>
+      <w:r>
+        <w:t>React’s</w:t>
+      </w:r>
+      <w:proofErr w:type="spellEnd"/>
+      <w:r>
+        <w:t xml:space="preserve"> import/export specific </w:t>
       </w:r>
       <w:hyperlink r:id="rId24" w:history="1">
         <w:r>
@@ -2409,9 +2936,13 @@
       <w:pPr>
         <w:pStyle w:val="Heading4"/>
       </w:pPr>
+      <w:proofErr w:type="spellStart"/>
+      <w:proofErr w:type="gramStart"/>
       <w:r>
         <w:t>this.props</w:t>
       </w:r>
+      <w:proofErr w:type="spellEnd"/>
+      <w:proofErr w:type="gramEnd"/>
     </w:p>
     <w:p>
       <w:pPr>
@@ -2451,7 +2982,15 @@
         <w:pStyle w:val="Heading7"/>
       </w:pPr>
       <w:r>
-        <w:t>Set name attribute equal to info you want to pass, use { } if passing something that is not a string</w:t>
+        <w:t xml:space="preserve">Set name attribute equal to info you want to pass, use </w:t>
+      </w:r>
+      <w:proofErr w:type="gramStart"/>
+      <w:r>
+        <w:t>{ }</w:t>
+      </w:r>
+      <w:proofErr w:type="gramEnd"/>
+      <w:r>
+        <w:t xml:space="preserve"> if passing something that is not a string</w:t>
       </w:r>
     </w:p>
     <w:p>
@@ -2631,7 +3170,15 @@
         <w:pStyle w:val="Heading5"/>
       </w:pPr>
       <w:r>
-        <w:t>Name like onClick only create event listeners if they’re used on HTML-life JSX elements. Otherwise, they’re just ordinary prop names</w:t>
+        <w:t xml:space="preserve">Name like </w:t>
+      </w:r>
+      <w:proofErr w:type="spellStart"/>
+      <w:r>
+        <w:t>onClick</w:t>
+      </w:r>
+      <w:proofErr w:type="spellEnd"/>
+      <w:r>
+        <w:t xml:space="preserve"> only create event listeners if they’re used on HTML-life JSX elements. Otherwise, they’re just ordinary prop names</w:t>
       </w:r>
     </w:p>
     <w:p>
@@ -2743,10 +3290,17 @@
       <w:pPr>
         <w:pStyle w:val="Heading5"/>
       </w:pPr>
+      <w:proofErr w:type="spellStart"/>
+      <w:proofErr w:type="gramStart"/>
       <w:r>
         <w:lastRenderedPageBreak/>
-        <w:t>this.props.children</w:t>
-      </w:r>
+        <w:t>this.props</w:t>
+      </w:r>
+      <w:proofErr w:type="gramEnd"/>
+      <w:r>
+        <w:t>.children</w:t>
+      </w:r>
+      <w:proofErr w:type="spellEnd"/>
     </w:p>
     <w:p>
       <w:pPr>
@@ -2771,9 +3325,11 @@
       <w:pPr>
         <w:pStyle w:val="Heading5"/>
       </w:pPr>
+      <w:proofErr w:type="spellStart"/>
       <w:r>
         <w:t>defaultProps</w:t>
       </w:r>
+      <w:proofErr w:type="spellEnd"/>
     </w:p>
     <w:p>
       <w:pPr>
@@ -2787,8 +3343,15 @@
       <w:pPr>
         <w:pStyle w:val="Heading4"/>
       </w:pPr>
-      <w:r>
-        <w:t>this.props Recap (skills learned)</w:t>
+      <w:proofErr w:type="spellStart"/>
+      <w:proofErr w:type="gramStart"/>
+      <w:r>
+        <w:t>this.props</w:t>
+      </w:r>
+      <w:proofErr w:type="spellEnd"/>
+      <w:proofErr w:type="gramEnd"/>
+      <w:r>
+        <w:t xml:space="preserve"> Recap (skills learned)</w:t>
       </w:r>
     </w:p>
     <w:p>
@@ -2804,7 +3367,20 @@
         <w:pStyle w:val="Heading5"/>
       </w:pPr>
       <w:r>
-        <w:t>Accessing a passed in prop via this.props.prop-name</w:t>
+        <w:t xml:space="preserve">Accessing a passed in prop via </w:t>
+      </w:r>
+      <w:proofErr w:type="spellStart"/>
+      <w:proofErr w:type="gramStart"/>
+      <w:r>
+        <w:t>this.props</w:t>
+      </w:r>
+      <w:proofErr w:type="gramEnd"/>
+      <w:r>
+        <w:t>.prop</w:t>
+      </w:r>
+      <w:proofErr w:type="spellEnd"/>
+      <w:r>
+        <w:t>-name</w:t>
       </w:r>
     </w:p>
     <w:p>
@@ -2859,17 +3435,26 @@
       <w:pPr>
         <w:pStyle w:val="Heading5"/>
       </w:pPr>
-      <w:r>
-        <w:t>this.props.children</w:t>
-      </w:r>
-    </w:p>
-    <w:p>
-      <w:pPr>
-        <w:pStyle w:val="Heading5"/>
-      </w:pPr>
+      <w:proofErr w:type="spellStart"/>
+      <w:proofErr w:type="gramStart"/>
+      <w:r>
+        <w:t>this.props</w:t>
+      </w:r>
+      <w:proofErr w:type="gramEnd"/>
+      <w:r>
+        <w:t>.children</w:t>
+      </w:r>
+      <w:proofErr w:type="spellEnd"/>
+    </w:p>
+    <w:p>
+      <w:pPr>
+        <w:pStyle w:val="Heading5"/>
+      </w:pPr>
+      <w:proofErr w:type="spellStart"/>
       <w:r>
         <w:t>getDefaultProps</w:t>
       </w:r>
+      <w:proofErr w:type="spellEnd"/>
     </w:p>
     <w:p>
       <w:pPr>
@@ -2945,9 +3530,13 @@
           </wp:anchor>
         </w:drawing>
       </w:r>
+      <w:proofErr w:type="spellStart"/>
+      <w:proofErr w:type="gramStart"/>
       <w:r>
         <w:t>this.state</w:t>
       </w:r>
+      <w:proofErr w:type="spellEnd"/>
+      <w:proofErr w:type="gramEnd"/>
       <w:r>
         <w:t xml:space="preserve">                                                                                  example:</w:t>
       </w:r>
@@ -3024,23 +3613,58 @@
         <w:pStyle w:val="Heading6"/>
       </w:pPr>
       <w:r>
-        <w:t>Just like this.props, this.state can be used from any property defined inside of a component class’s body</w:t>
-      </w:r>
-    </w:p>
-    <w:p>
-      <w:pPr>
-        <w:pStyle w:val="Heading5"/>
-      </w:pPr>
-      <w:r>
-        <w:t>Update State using this.setState()</w:t>
+        <w:t xml:space="preserve">Just like </w:t>
+      </w:r>
+      <w:proofErr w:type="spellStart"/>
+      <w:proofErr w:type="gramStart"/>
+      <w:r>
+        <w:t>this.props</w:t>
+      </w:r>
+      <w:proofErr w:type="spellEnd"/>
+      <w:proofErr w:type="gramEnd"/>
+      <w:r>
+        <w:t xml:space="preserve">, </w:t>
+      </w:r>
+      <w:proofErr w:type="spellStart"/>
+      <w:r>
+        <w:t>this.state</w:t>
+      </w:r>
+      <w:proofErr w:type="spellEnd"/>
+      <w:r>
+        <w:t xml:space="preserve"> can be used from any property defined inside of a component class’s body</w:t>
+      </w:r>
+    </w:p>
+    <w:p>
+      <w:pPr>
+        <w:pStyle w:val="Heading5"/>
+      </w:pPr>
+      <w:r>
+        <w:t xml:space="preserve">Update State using </w:t>
+      </w:r>
+      <w:proofErr w:type="spellStart"/>
+      <w:proofErr w:type="gramStart"/>
+      <w:r>
+        <w:t>this.setState</w:t>
+      </w:r>
+      <w:proofErr w:type="spellEnd"/>
+      <w:proofErr w:type="gramEnd"/>
+      <w:r>
+        <w:t>()</w:t>
       </w:r>
     </w:p>
     <w:p>
       <w:pPr>
         <w:pStyle w:val="Heading6"/>
       </w:pPr>
-      <w:r>
-        <w:t>this.setState() takes two arguments</w:t>
+      <w:proofErr w:type="spellStart"/>
+      <w:proofErr w:type="gramStart"/>
+      <w:r>
+        <w:t>this.setState</w:t>
+      </w:r>
+      <w:proofErr w:type="spellEnd"/>
+      <w:proofErr w:type="gramEnd"/>
+      <w:r>
+        <w:t>() takes two arguments</w:t>
       </w:r>
     </w:p>
     <w:p>
@@ -3087,7 +3711,25 @@
         <w:pStyle w:val="Heading7"/>
       </w:pPr>
       <w:r>
-        <w:t>Simplified for now, in React when using an event handler that uses this, you need to add this.methodName = this.methodName.bind(this) to constructor function</w:t>
+        <w:t xml:space="preserve">Simplified for now, in React when using an event handler that uses this, you need to add </w:t>
+      </w:r>
+      <w:proofErr w:type="spellStart"/>
+      <w:proofErr w:type="gramStart"/>
+      <w:r>
+        <w:t>this.methodName</w:t>
+      </w:r>
+      <w:proofErr w:type="spellEnd"/>
+      <w:proofErr w:type="gramEnd"/>
+      <w:r>
+        <w:t xml:space="preserve"> = </w:t>
+      </w:r>
+      <w:proofErr w:type="spellStart"/>
+      <w:r>
+        <w:t>this.methodName.bind</w:t>
+      </w:r>
+      <w:proofErr w:type="spellEnd"/>
+      <w:r>
+        <w:t>(this) to constructor function</w:t>
       </w:r>
     </w:p>
     <w:p>
@@ -3095,7 +3737,17 @@
         <w:pStyle w:val="Heading6"/>
       </w:pPr>
       <w:r>
-        <w:t>As soon as this.setState() is called, it essentially then calls .render()</w:t>
+        <w:t xml:space="preserve">As soon as </w:t>
+      </w:r>
+      <w:proofErr w:type="spellStart"/>
+      <w:proofErr w:type="gramStart"/>
+      <w:r>
+        <w:t>this.setState</w:t>
+      </w:r>
+      <w:proofErr w:type="spellEnd"/>
+      <w:proofErr w:type="gramEnd"/>
+      <w:r>
+        <w:t>() is called, it essentially then calls .render()</w:t>
       </w:r>
     </w:p>
     <w:p>
@@ -3103,7 +3755,17 @@
         <w:pStyle w:val="Heading7"/>
       </w:pPr>
       <w:r>
-        <w:t xml:space="preserve">Thus, this.setState() cannot be called in .render() or it’d be an infinite loop </w:t>
+        <w:t xml:space="preserve">Thus, </w:t>
+      </w:r>
+      <w:proofErr w:type="spellStart"/>
+      <w:proofErr w:type="gramStart"/>
+      <w:r>
+        <w:t>this.setState</w:t>
+      </w:r>
+      <w:proofErr w:type="spellEnd"/>
+      <w:proofErr w:type="gramEnd"/>
+      <w:r>
+        <w:t xml:space="preserve">() cannot be called in .render() or it’d be an infinite loop </w:t>
       </w:r>
     </w:p>
     <w:p>
@@ -3126,8 +3788,13 @@
       <w:pPr>
         <w:pStyle w:val="Heading4"/>
       </w:pPr>
-      <w:r>
-        <w:t>Stateful Component</w:t>
+      <w:proofErr w:type="spellStart"/>
+      <w:r>
+        <w:t>Stateful</w:t>
+      </w:r>
+      <w:proofErr w:type="spellEnd"/>
+      <w:r>
+        <w:t xml:space="preserve"> Component</w:t>
       </w:r>
     </w:p>
     <w:p>
@@ -3159,7 +3826,15 @@
         <w:pStyle w:val="Heading4"/>
       </w:pPr>
       <w:r>
-        <w:t>In our pattern, stateful components passes its state onto a stateless component</w:t>
+        <w:t xml:space="preserve">In our pattern, </w:t>
+      </w:r>
+      <w:proofErr w:type="spellStart"/>
+      <w:r>
+        <w:t>stateful</w:t>
+      </w:r>
+      <w:proofErr w:type="spellEnd"/>
+      <w:r>
+        <w:t xml:space="preserve"> components passes its state onto a stateless component</w:t>
       </w:r>
     </w:p>
     <w:p>
@@ -3201,8 +3876,242 @@
       <w:r>
         <w:t>A React component should use state to store information that the component itself can change</w:t>
       </w:r>
-      <w:bookmarkStart w:id="0" w:name="_GoBack"/>
-      <w:bookmarkEnd w:id="0"/>
+    </w:p>
+    <w:p>
+      <w:pPr>
+        <w:pStyle w:val="Heading2"/>
+      </w:pPr>
+      <w:r>
+        <w:t>Child Components Update Their Parents’ State</w:t>
+      </w:r>
+    </w:p>
+    <w:p>
+      <w:pPr>
+        <w:pStyle w:val="Heading4"/>
+      </w:pPr>
+      <w:r>
+        <w:t xml:space="preserve">The parent component class defines a method that calls </w:t>
+      </w:r>
+      <w:proofErr w:type="spellStart"/>
+      <w:proofErr w:type="gramStart"/>
+      <w:r>
+        <w:t>this.setState</w:t>
+      </w:r>
+      <w:proofErr w:type="spellEnd"/>
+      <w:proofErr w:type="gramEnd"/>
+      <w:r>
+        <w:t>()</w:t>
+      </w:r>
+    </w:p>
+    <w:p>
+      <w:pPr>
+        <w:pStyle w:val="Heading5"/>
+      </w:pPr>
+      <w:r>
+        <w:t xml:space="preserve">Look at </w:t>
+      </w:r>
+      <w:proofErr w:type="gramStart"/>
+      <w:r>
+        <w:t>the .</w:t>
+      </w:r>
+      <w:proofErr w:type="spellStart"/>
+      <w:r>
+        <w:t>handleClick</w:t>
+      </w:r>
+      <w:proofErr w:type="spellEnd"/>
+      <w:proofErr w:type="gramEnd"/>
+      <w:r>
+        <w:t>() method in the parent.js class below</w:t>
+      </w:r>
+    </w:p>
+    <w:p>
+      <w:pPr>
+        <w:pStyle w:val="Heading4"/>
+      </w:pPr>
+      <w:r>
+        <w:t>The parent component binds the newly-defined method to the current instance of the component in its constructor. (This ensures that when we pass the method to the child component, it will sti</w:t>
+      </w:r>
+      <w:r>
+        <w:t>ll update the parent component)</w:t>
+      </w:r>
+    </w:p>
+    <w:p>
+      <w:pPr>
+        <w:pStyle w:val="Heading5"/>
+      </w:pPr>
+      <w:r>
+        <w:t xml:space="preserve">Look at the end of the </w:t>
+      </w:r>
+      <w:proofErr w:type="gramStart"/>
+      <w:r>
+        <w:t>constructor(</w:t>
+      </w:r>
+      <w:proofErr w:type="gramEnd"/>
+      <w:r>
+        <w:t>) method in the parent.js</w:t>
+      </w:r>
+    </w:p>
+    <w:p>
+      <w:pPr>
+        <w:pStyle w:val="Heading4"/>
+      </w:pPr>
+      <w:r>
+        <w:t>Once the parent has defined a method that updates its state and bound to it, the parent then passes that method down to a child</w:t>
+      </w:r>
+    </w:p>
+    <w:p>
+      <w:pPr>
+        <w:pStyle w:val="Heading5"/>
+      </w:pPr>
+      <w:r>
+        <w:t>Look at the prop on line 27 of parent.js below</w:t>
+      </w:r>
+    </w:p>
+    <w:p>
+      <w:pPr>
+        <w:pStyle w:val="Heading4"/>
+      </w:pPr>
+      <w:r>
+        <w:t>The child receives the passed-down function, and uses it as an event handler</w:t>
+      </w:r>
+    </w:p>
+    <w:p>
+      <w:pPr>
+        <w:pStyle w:val="Heading5"/>
+      </w:pPr>
+      <w:r>
+        <w:t>Look at the child.js</w:t>
+      </w:r>
+    </w:p>
+    <w:p>
+      <w:pPr>
+        <w:pStyle w:val="Heading5"/>
+        <w:numPr>
+          <w:ilvl w:val="0"/>
+          <w:numId w:val="0"/>
+        </w:numPr>
+        <w:ind w:left="1800"/>
+      </w:pPr>
+    </w:p>
+    <w:p>
+      <w:pPr>
+        <w:pStyle w:val="Heading5"/>
+        <w:numPr>
+          <w:ilvl w:val="0"/>
+          <w:numId w:val="0"/>
+        </w:numPr>
+        <w:ind w:left="1800"/>
+      </w:pPr>
+    </w:p>
+    <w:p>
+      <w:pPr>
+        <w:pStyle w:val="Heading4"/>
+      </w:pPr>
+      <w:r>
+        <w:lastRenderedPageBreak/>
+        <w:t xml:space="preserve">Example </w:t>
+      </w:r>
+    </w:p>
+    <w:p>
+      <w:pPr>
+        <w:pStyle w:val="Heading5"/>
+        <w:numPr>
+          <w:ilvl w:val="0"/>
+          <w:numId w:val="0"/>
+        </w:numPr>
+        <w:ind w:left="1800"/>
+      </w:pPr>
+      <w:r>
+        <w:rPr>
+          <w:noProof/>
+        </w:rPr>
+        <w:drawing>
+          <wp:anchor distT="0" distB="0" distL="114300" distR="114300" simplePos="0" relativeHeight="251661312" behindDoc="0" locked="0" layoutInCell="1" allowOverlap="1">
+            <wp:simplePos x="0" y="0"/>
+            <wp:positionH relativeFrom="column">
+              <wp:posOffset>3102073</wp:posOffset>
+            </wp:positionH>
+            <wp:positionV relativeFrom="paragraph">
+              <wp:posOffset>313836</wp:posOffset>
+            </wp:positionV>
+            <wp:extent cx="3108960" cy="2289810"/>
+            <wp:effectExtent l="0" t="0" r="2540" b="0"/>
+            <wp:wrapSquare wrapText="bothSides"/>
+            <wp:docPr id="9" name="Picture 9"/>
+            <wp:cNvGraphicFramePr>
+              <a:graphicFrameLocks xmlns:a="http://schemas.openxmlformats.org/drawingml/2006/main" noChangeAspect="1"/>
+            </wp:cNvGraphicFramePr>
+            <a:graphic xmlns:a="http://schemas.openxmlformats.org/drawingml/2006/main">
+              <a:graphicData uri="http://schemas.openxmlformats.org/drawingml/2006/picture">
+                <pic:pic xmlns:pic="http://schemas.openxmlformats.org/drawingml/2006/picture">
+                  <pic:nvPicPr>
+                    <pic:cNvPr id="9" name="2018-03-15 at 8.13.14 AM.png"/>
+                    <pic:cNvPicPr/>
+                  </pic:nvPicPr>
+                  <pic:blipFill>
+                    <a:blip r:embed="rId32" cstate="print">
+                      <a:extLst>
+                        <a:ext uri="{28A0092B-C50C-407E-A947-70E740481C1C}">
+                          <a14:useLocalDpi xmlns:a14="http://schemas.microsoft.com/office/drawing/2010/main" val="0"/>
+                        </a:ext>
+                      </a:extLst>
+                    </a:blip>
+                    <a:stretch>
+                      <a:fillRect/>
+                    </a:stretch>
+                  </pic:blipFill>
+                  <pic:spPr>
+                    <a:xfrm>
+                      <a:off x="0" y="0"/>
+                      <a:ext cx="3108960" cy="2289810"/>
+                    </a:xfrm>
+                    <a:prstGeom prst="rect">
+                      <a:avLst/>
+                    </a:prstGeom>
+                  </pic:spPr>
+                </pic:pic>
+              </a:graphicData>
+            </a:graphic>
+            <wp14:sizeRelH relativeFrom="page">
+              <wp14:pctWidth>0</wp14:pctWidth>
+            </wp14:sizeRelH>
+            <wp14:sizeRelV relativeFrom="page">
+              <wp14:pctHeight>0</wp14:pctHeight>
+            </wp14:sizeRelV>
+          </wp:anchor>
+        </w:drawing>
+      </w:r>
+      <w:r>
+        <w:t>p</w:t>
+      </w:r>
+      <w:r>
+        <w:t>arent</w:t>
+      </w:r>
+      <w:r>
+        <w:t>.js</w:t>
+      </w:r>
+      <w:r>
+        <w:tab/>
+      </w:r>
+      <w:r>
+        <w:tab/>
+      </w:r>
+      <w:r>
+        <w:tab/>
+      </w:r>
+      <w:r>
+        <w:tab/>
+      </w:r>
+      <w:r>
+        <w:tab/>
+        <w:t>child</w:t>
+      </w:r>
+      <w:r>
+        <w:t>.js</w:t>
+      </w:r>
+      <w:r>
+        <w:tab/>
+      </w:r>
     </w:p>
     <w:p>
       <w:pPr>
@@ -3213,6 +4122,66 @@
         </w:numPr>
         <w:ind w:left="1440"/>
       </w:pPr>
+      <w:r>
+        <w:rPr>
+          <w:noProof/>
+        </w:rPr>
+        <w:drawing>
+          <wp:anchor distT="0" distB="0" distL="114300" distR="114300" simplePos="0" relativeHeight="251660288" behindDoc="0" locked="0" layoutInCell="1" allowOverlap="1">
+            <wp:simplePos x="0" y="0"/>
+            <wp:positionH relativeFrom="column">
+              <wp:posOffset>522215</wp:posOffset>
+            </wp:positionH>
+            <wp:positionV relativeFrom="paragraph">
+              <wp:posOffset>60472</wp:posOffset>
+            </wp:positionV>
+            <wp:extent cx="2441575" cy="3195955"/>
+            <wp:effectExtent l="0" t="0" r="0" b="4445"/>
+            <wp:wrapSquare wrapText="bothSides"/>
+            <wp:docPr id="8" name="Picture 8"/>
+            <wp:cNvGraphicFramePr>
+              <a:graphicFrameLocks xmlns:a="http://schemas.openxmlformats.org/drawingml/2006/main" noChangeAspect="1"/>
+            </wp:cNvGraphicFramePr>
+            <a:graphic xmlns:a="http://schemas.openxmlformats.org/drawingml/2006/main">
+              <a:graphicData uri="http://schemas.openxmlformats.org/drawingml/2006/picture">
+                <pic:pic xmlns:pic="http://schemas.openxmlformats.org/drawingml/2006/picture">
+                  <pic:nvPicPr>
+                    <pic:cNvPr id="8" name="2018-03-15 at 8.13.01 AM.png"/>
+                    <pic:cNvPicPr/>
+                  </pic:nvPicPr>
+                  <pic:blipFill>
+                    <a:blip r:embed="rId33" cstate="print">
+                      <a:extLst>
+                        <a:ext uri="{28A0092B-C50C-407E-A947-70E740481C1C}">
+                          <a14:useLocalDpi xmlns:a14="http://schemas.microsoft.com/office/drawing/2010/main" val="0"/>
+                        </a:ext>
+                      </a:extLst>
+                    </a:blip>
+                    <a:stretch>
+                      <a:fillRect/>
+                    </a:stretch>
+                  </pic:blipFill>
+                  <pic:spPr>
+                    <a:xfrm>
+                      <a:off x="0" y="0"/>
+                      <a:ext cx="2441575" cy="3195955"/>
+                    </a:xfrm>
+                    <a:prstGeom prst="rect">
+                      <a:avLst/>
+                    </a:prstGeom>
+                  </pic:spPr>
+                </pic:pic>
+              </a:graphicData>
+            </a:graphic>
+            <wp14:sizeRelH relativeFrom="page">
+              <wp14:pctWidth>0</wp14:pctWidth>
+            </wp14:sizeRelH>
+            <wp14:sizeRelV relativeFrom="page">
+              <wp14:pctHeight>0</wp14:pctHeight>
+            </wp14:sizeRelV>
+          </wp:anchor>
+        </w:drawing>
+      </w:r>
     </w:p>
     <w:p>
       <w:pPr>
@@ -3233,8 +4202,53 @@
         <w:ind w:left="2160" w:firstLine="720"/>
       </w:pPr>
     </w:p>
+    <w:p>
+      <w:pPr>
+        <w:pStyle w:val="Heading4"/>
+      </w:pPr>
+      <w:r>
+        <w:t>Define and Event Handler</w:t>
+      </w:r>
+    </w:p>
+    <w:p>
+      <w:pPr>
+        <w:pStyle w:val="Heading5"/>
+      </w:pPr>
+      <w:r>
+        <w:t>To make a child component update</w:t>
+      </w:r>
+      <w:r>
+        <w:t xml:space="preserve"> its parent’s state, the first step is to define a state-changing method on the parent </w:t>
+      </w:r>
+    </w:p>
+    <w:p>
+      <w:pPr>
+        <w:pStyle w:val="Heading5"/>
+      </w:pPr>
+      <w:r>
+        <w:t>Event listeners pass in an event object, so we need to define another function to pass in a new name instead of the event object</w:t>
+      </w:r>
+    </w:p>
+    <w:p>
+      <w:pPr>
+        <w:pStyle w:val="Heading6"/>
+      </w:pPr>
+      <w:r>
+        <w:t>The new function should take an event object as an argument, extract the name that you want from the event object, and then call the event handler, passing in the extracted name (happens very often)</w:t>
+      </w:r>
+    </w:p>
+    <w:p>
+      <w:pPr>
+        <w:pStyle w:val="Heading2"/>
+      </w:pPr>
+      <w:r>
+        <w:t>Child Components Update Their Siblings’ Props</w:t>
+      </w:r>
+      <w:bookmarkStart w:id="0" w:name="_GoBack"/>
+      <w:bookmarkEnd w:id="0"/>
+    </w:p>
     <w:sectPr>
-      <w:footerReference w:type="default" r:id="rId32"/>
+      <w:footerReference w:type="default" r:id="rId34"/>
       <w:pgSz w:w="12240" w:h="15840"/>
       <w:pgMar w:top="1440" w:right="1440" w:bottom="1080" w:left="1440" w:header="720" w:footer="720" w:gutter="0"/>
       <w:cols w:space="720"/>
@@ -4863,7 +5877,7 @@
 </file>
 
 <file path=customXml/itemProps1.xml><?xml version="1.0" encoding="utf-8"?>
-<ds:datastoreItem xmlns:ds="http://schemas.openxmlformats.org/officeDocument/2006/customXml" ds:itemID="{7EB093DC-DC88-B147-A249-46996925F69D}">
+<ds:datastoreItem xmlns:ds="http://schemas.openxmlformats.org/officeDocument/2006/customXml" ds:itemID="{2FA88252-0AA9-CC44-9C52-38715BCEC7BA}">
   <ds:schemaRefs>
     <ds:schemaRef ds:uri="http://schemas.openxmlformats.org/officeDocument/2006/bibliography"/>
   </ds:schemaRefs>

</xml_diff>